<commit_message>
add more negative test cases for api
</commit_message>
<xml_diff>
--- a/Mock_user_Auth_Supertest-main/MockBugReport.DOCX
+++ b/Mock_user_Auth_Supertest-main/MockBugReport.DOCX
@@ -186,7 +186,15 @@
               <w:t xml:space="preserve"> BASE_URL</w:t>
             </w:r>
             <w:r>
-              <w:t>/api/v1/users with valid registration data</w:t>
+              <w:t>/</w:t>
+            </w:r>
+            <w:proofErr w:type="spellStart"/>
+            <w:r>
+              <w:t>api</w:t>
+            </w:r>
+            <w:proofErr w:type="spellEnd"/>
+            <w:r>
+              <w:t>/v1/users with valid registration data</w:t>
             </w:r>
           </w:p>
           <w:p>
@@ -406,10 +414,7 @@
           </w:tcPr>
           <w:p>
             <w:r>
-              <w:t>OS: Linux</w:t>
-            </w:r>
-            <w:r>
-              <w:t xml:space="preserve"> </w:t>
+              <w:t xml:space="preserve">OS: Linux </w:t>
             </w:r>
             <w:r>
               <w:t>BASE_URL: http://localhost:8080</w:t>
@@ -547,7 +552,15 @@
           </w:p>
           <w:p>
             <w:r>
-              <w:t>    name: "newName",</w:t>
+              <w:t>    name: "</w:t>
+            </w:r>
+            <w:proofErr w:type="spellStart"/>
+            <w:r>
+              <w:t>newName</w:t>
+            </w:r>
+            <w:proofErr w:type="spellEnd"/>
+            <w:r>
+              <w:t>",</w:t>
             </w:r>
           </w:p>
           <w:p>
@@ -606,7 +619,15 @@
               <w:t xml:space="preserve"> BASE_URL</w:t>
             </w:r>
             <w:r>
-              <w:t>/api/v1/users with valid registration data</w:t>
+              <w:t>/</w:t>
+            </w:r>
+            <w:proofErr w:type="spellStart"/>
+            <w:r>
+              <w:t>api</w:t>
+            </w:r>
+            <w:proofErr w:type="spellEnd"/>
+            <w:r>
+              <w:t>/v1/users with valid registration data</w:t>
             </w:r>
           </w:p>
           <w:p>
@@ -816,13 +837,7 @@
           </w:tcPr>
           <w:p>
             <w:r>
-              <w:t>OS: Linux</w:t>
-            </w:r>
-            <w:r>
-              <w:t xml:space="preserve">    </w:t>
-            </w:r>
-            <w:r>
-              <w:t xml:space="preserve"> </w:t>
+              <w:t xml:space="preserve">OS: Linux     </w:t>
             </w:r>
             <w:r>
               <w:t>BASE_URL: http://localhost:8080</w:t>
@@ -1013,7 +1028,15 @@
               <w:t xml:space="preserve"> POST</w:t>
             </w:r>
             <w:r>
-              <w:t xml:space="preserve"> (/api/v1/auth) to authenticate a user and obtain a valid JWT token</w:t>
+              <w:t xml:space="preserve"> (/</w:t>
+            </w:r>
+            <w:proofErr w:type="spellStart"/>
+            <w:r>
+              <w:t>api</w:t>
+            </w:r>
+            <w:proofErr w:type="spellEnd"/>
+            <w:r>
+              <w:t>/v1/auth) to authenticate a user and obtain a valid JWT token</w:t>
             </w:r>
           </w:p>
           <w:p>
@@ -1021,7 +1044,15 @@
               <w:t>2-</w:t>
             </w:r>
             <w:r>
-              <w:t xml:space="preserve">Attempt to call the DELETE endpoint /api/v1/users </w:t>
+              <w:t>Attempt to call the DELETE endpoint /</w:t>
+            </w:r>
+            <w:proofErr w:type="spellStart"/>
+            <w:r>
+              <w:t>api</w:t>
+            </w:r>
+            <w:proofErr w:type="spellEnd"/>
+            <w:r>
+              <w:t xml:space="preserve">/v1/users </w:t>
             </w:r>
             <w:proofErr w:type="gramStart"/>
             <w:r>
@@ -1220,6 +1251,1160 @@
       </w:tr>
     </w:tbl>
     <w:p/>
+    <w:tbl>
+      <w:tblPr>
+        <w:tblStyle w:val="TableGrid"/>
+        <w:tblW w:w="0" w:type="auto"/>
+        <w:tblLook w:val="04A0" w:firstRow="1" w:lastRow="0" w:firstColumn="1" w:lastColumn="0" w:noHBand="0" w:noVBand="1"/>
+      </w:tblPr>
+      <w:tblGrid>
+        <w:gridCol w:w="4103"/>
+        <w:gridCol w:w="4753"/>
+      </w:tblGrid>
+      <w:tr>
+        <w:tc>
+          <w:tcPr>
+            <w:tcW w:w="4103" w:type="dxa"/>
+          </w:tcPr>
+          <w:p>
+            <w:r>
+              <w:t>Field</w:t>
+            </w:r>
+          </w:p>
+        </w:tc>
+        <w:tc>
+          <w:tcPr>
+            <w:tcW w:w="4753" w:type="dxa"/>
+          </w:tcPr>
+          <w:p>
+            <w:r>
+              <w:t>Details</w:t>
+            </w:r>
+          </w:p>
+        </w:tc>
+      </w:tr>
+      <w:tr>
+        <w:tc>
+          <w:tcPr>
+            <w:tcW w:w="4103" w:type="dxa"/>
+          </w:tcPr>
+          <w:p>
+            <w:r>
+              <w:t>Bug ID</w:t>
+            </w:r>
+          </w:p>
+        </w:tc>
+        <w:tc>
+          <w:tcPr>
+            <w:tcW w:w="4753" w:type="dxa"/>
+          </w:tcPr>
+          <w:p>
+            <w:r>
+              <w:t>API-BUG-00</w:t>
+            </w:r>
+            <w:r>
+              <w:t>5</w:t>
+            </w:r>
+          </w:p>
+        </w:tc>
+      </w:tr>
+      <w:tr>
+        <w:tc>
+          <w:tcPr>
+            <w:tcW w:w="4103" w:type="dxa"/>
+          </w:tcPr>
+          <w:p>
+            <w:r>
+              <w:t>Title</w:t>
+            </w:r>
+          </w:p>
+        </w:tc>
+        <w:tc>
+          <w:tcPr>
+            <w:tcW w:w="4753" w:type="dxa"/>
+          </w:tcPr>
+          <w:p>
+            <w:r>
+              <w:t xml:space="preserve">Create User endpoint accepts request with missing </w:t>
+            </w:r>
+            <w:r>
+              <w:t xml:space="preserve">Password </w:t>
+            </w:r>
+          </w:p>
+        </w:tc>
+      </w:tr>
+      <w:tr>
+        <w:tc>
+          <w:tcPr>
+            <w:tcW w:w="4103" w:type="dxa"/>
+          </w:tcPr>
+          <w:p>
+            <w:r>
+              <w:t>Description</w:t>
+            </w:r>
+          </w:p>
+        </w:tc>
+        <w:tc>
+          <w:tcPr>
+            <w:tcW w:w="4753" w:type="dxa"/>
+          </w:tcPr>
+          <w:p>
+            <w:r>
+              <w:t>The API incorrectly returns 200 OK when the email field is missing in the registration request. It should return a 400 Bad Request.</w:t>
+            </w:r>
+          </w:p>
+        </w:tc>
+      </w:tr>
+      <w:tr>
+        <w:tc>
+          <w:tcPr>
+            <w:tcW w:w="4103" w:type="dxa"/>
+          </w:tcPr>
+          <w:p>
+            <w:r>
+              <w:t xml:space="preserve">Test Data </w:t>
+            </w:r>
+          </w:p>
+        </w:tc>
+        <w:tc>
+          <w:tcPr>
+            <w:tcW w:w="4753" w:type="dxa"/>
+          </w:tcPr>
+          <w:p>
+            <w:r>
+              <w:t xml:space="preserve">  </w:t>
+            </w:r>
+            <w:proofErr w:type="gramStart"/>
+            <w:r>
+              <w:t>user: {</w:t>
+            </w:r>
+            <w:proofErr w:type="gramEnd"/>
+          </w:p>
+          <w:p>
+            <w:r>
+              <w:t>    password: "user123"</w:t>
+            </w:r>
+          </w:p>
+          <w:p>
+            <w:r>
+              <w:t>  }</w:t>
+            </w:r>
+          </w:p>
+          <w:p/>
+        </w:tc>
+      </w:tr>
+      <w:tr>
+        <w:tc>
+          <w:tcPr>
+            <w:tcW w:w="4103" w:type="dxa"/>
+          </w:tcPr>
+          <w:p>
+            <w:r>
+              <w:t>Steps to Reproduce</w:t>
+            </w:r>
+          </w:p>
+        </w:tc>
+        <w:tc>
+          <w:tcPr>
+            <w:tcW w:w="4753" w:type="dxa"/>
+          </w:tcPr>
+          <w:p>
+            <w:r>
+              <w:t>1-</w:t>
+            </w:r>
+            <w:r>
+              <w:t xml:space="preserve"> Use the </w:t>
+            </w:r>
+            <w:r>
+              <w:t>Create user</w:t>
+            </w:r>
+            <w:r>
+              <w:t xml:space="preserve"> API</w:t>
+            </w:r>
+            <w:r>
+              <w:t xml:space="preserve"> POST</w:t>
+            </w:r>
+            <w:r>
+              <w:t xml:space="preserve"> </w:t>
+            </w:r>
+            <w:r>
+              <w:t>(</w:t>
+            </w:r>
+            <w:r>
+              <w:t>/</w:t>
+            </w:r>
+            <w:proofErr w:type="spellStart"/>
+            <w:r>
+              <w:t>api</w:t>
+            </w:r>
+            <w:proofErr w:type="spellEnd"/>
+            <w:r>
+              <w:t>/v1/users</w:t>
+            </w:r>
+            <w:r>
+              <w:t>)</w:t>
+            </w:r>
+          </w:p>
+          <w:p>
+            <w:r>
+              <w:t xml:space="preserve">2. Omit the email field </w:t>
+            </w:r>
+            <w:r>
+              <w:br/>
+              <w:t>3. Include only a valid password</w:t>
+            </w:r>
+          </w:p>
+        </w:tc>
+      </w:tr>
+      <w:tr>
+        <w:tc>
+          <w:tcPr>
+            <w:tcW w:w="4103" w:type="dxa"/>
+          </w:tcPr>
+          <w:p>
+            <w:r>
+              <w:t>Expected Result</w:t>
+            </w:r>
+          </w:p>
+        </w:tc>
+        <w:tc>
+          <w:tcPr>
+            <w:tcW w:w="4753" w:type="dxa"/>
+          </w:tcPr>
+          <w:p>
+            <w:r>
+              <w:t>API should respond with HTTP 400 Bad Request indicating missing email</w:t>
+            </w:r>
+          </w:p>
+        </w:tc>
+      </w:tr>
+      <w:tr>
+        <w:tc>
+          <w:tcPr>
+            <w:tcW w:w="4103" w:type="dxa"/>
+          </w:tcPr>
+          <w:p>
+            <w:r>
+              <w:lastRenderedPageBreak/>
+              <w:t>Actual Result</w:t>
+            </w:r>
+          </w:p>
+        </w:tc>
+        <w:tc>
+          <w:tcPr>
+            <w:tcW w:w="4753" w:type="dxa"/>
+          </w:tcPr>
+          <w:p>
+            <w:r>
+              <w:t>API responds with HTTP 200 OK, indicating successful registration</w:t>
+            </w:r>
+          </w:p>
+        </w:tc>
+      </w:tr>
+      <w:tr>
+        <w:tc>
+          <w:tcPr>
+            <w:tcW w:w="4103" w:type="dxa"/>
+          </w:tcPr>
+          <w:p>
+            <w:r>
+              <w:t>Severity</w:t>
+            </w:r>
+          </w:p>
+        </w:tc>
+        <w:tc>
+          <w:tcPr>
+            <w:tcW w:w="4753" w:type="dxa"/>
+          </w:tcPr>
+          <w:p>
+            <w:pPr>
+              <w:tabs>
+                <w:tab w:val="center" w:pos="2268"/>
+              </w:tabs>
+            </w:pPr>
+            <w:r>
+              <w:t>high</w:t>
+            </w:r>
+          </w:p>
+        </w:tc>
+      </w:tr>
+      <w:tr>
+        <w:tc>
+          <w:tcPr>
+            <w:tcW w:w="4103" w:type="dxa"/>
+          </w:tcPr>
+          <w:p>
+            <w:r>
+              <w:t>Priority</w:t>
+            </w:r>
+          </w:p>
+        </w:tc>
+        <w:tc>
+          <w:tcPr>
+            <w:tcW w:w="4753" w:type="dxa"/>
+          </w:tcPr>
+          <w:p/>
+        </w:tc>
+      </w:tr>
+      <w:tr>
+        <w:tc>
+          <w:tcPr>
+            <w:tcW w:w="4103" w:type="dxa"/>
+          </w:tcPr>
+          <w:p>
+            <w:r>
+              <w:t>Status</w:t>
+            </w:r>
+          </w:p>
+        </w:tc>
+        <w:tc>
+          <w:tcPr>
+            <w:tcW w:w="4753" w:type="dxa"/>
+          </w:tcPr>
+          <w:p>
+            <w:r>
+              <w:t xml:space="preserve">New   </w:t>
+            </w:r>
+          </w:p>
+        </w:tc>
+      </w:tr>
+      <w:tr>
+        <w:tc>
+          <w:tcPr>
+            <w:tcW w:w="4103" w:type="dxa"/>
+          </w:tcPr>
+          <w:p>
+            <w:r>
+              <w:t>Reported By</w:t>
+            </w:r>
+          </w:p>
+        </w:tc>
+        <w:tc>
+          <w:tcPr>
+            <w:tcW w:w="4753" w:type="dxa"/>
+          </w:tcPr>
+          <w:p>
+            <w:r>
+              <w:t>Sara Hossny</w:t>
+            </w:r>
+          </w:p>
+        </w:tc>
+      </w:tr>
+      <w:tr>
+        <w:tc>
+          <w:tcPr>
+            <w:tcW w:w="4103" w:type="dxa"/>
+          </w:tcPr>
+          <w:p>
+            <w:r>
+              <w:t>Date Reported</w:t>
+            </w:r>
+          </w:p>
+        </w:tc>
+        <w:tc>
+          <w:tcPr>
+            <w:tcW w:w="4753" w:type="dxa"/>
+          </w:tcPr>
+          <w:p>
+            <w:r>
+              <w:t>6/6/2025</w:t>
+            </w:r>
+          </w:p>
+        </w:tc>
+      </w:tr>
+      <w:tr>
+        <w:tc>
+          <w:tcPr>
+            <w:tcW w:w="4103" w:type="dxa"/>
+          </w:tcPr>
+          <w:p>
+            <w:r>
+              <w:t>Environment</w:t>
+            </w:r>
+          </w:p>
+        </w:tc>
+        <w:tc>
+          <w:tcPr>
+            <w:tcW w:w="4753" w:type="dxa"/>
+          </w:tcPr>
+          <w:p>
+            <w:r>
+              <w:t xml:space="preserve">OS: Linux     </w:t>
+            </w:r>
+            <w:r>
+              <w:t>BASE_URL: http://localhost:8080</w:t>
+            </w:r>
+          </w:p>
+        </w:tc>
+      </w:tr>
+    </w:tbl>
+    <w:p/>
+    <w:tbl>
+      <w:tblPr>
+        <w:tblStyle w:val="TableGrid"/>
+        <w:tblW w:w="0" w:type="auto"/>
+        <w:tblLook w:val="04A0" w:firstRow="1" w:lastRow="0" w:firstColumn="1" w:lastColumn="0" w:noHBand="0" w:noVBand="1"/>
+      </w:tblPr>
+      <w:tblGrid>
+        <w:gridCol w:w="4103"/>
+        <w:gridCol w:w="4753"/>
+      </w:tblGrid>
+      <w:tr>
+        <w:tc>
+          <w:tcPr>
+            <w:tcW w:w="4103" w:type="dxa"/>
+          </w:tcPr>
+          <w:p>
+            <w:r>
+              <w:t>Field</w:t>
+            </w:r>
+          </w:p>
+        </w:tc>
+        <w:tc>
+          <w:tcPr>
+            <w:tcW w:w="4753" w:type="dxa"/>
+          </w:tcPr>
+          <w:p>
+            <w:r>
+              <w:t>Details</w:t>
+            </w:r>
+          </w:p>
+        </w:tc>
+      </w:tr>
+      <w:tr>
+        <w:tc>
+          <w:tcPr>
+            <w:tcW w:w="4103" w:type="dxa"/>
+          </w:tcPr>
+          <w:p>
+            <w:r>
+              <w:t>Bug ID</w:t>
+            </w:r>
+          </w:p>
+        </w:tc>
+        <w:tc>
+          <w:tcPr>
+            <w:tcW w:w="4753" w:type="dxa"/>
+          </w:tcPr>
+          <w:p>
+            <w:r>
+              <w:t>API-BUG-00</w:t>
+            </w:r>
+            <w:r>
+              <w:t>5</w:t>
+            </w:r>
+          </w:p>
+        </w:tc>
+      </w:tr>
+      <w:tr>
+        <w:tc>
+          <w:tcPr>
+            <w:tcW w:w="4103" w:type="dxa"/>
+          </w:tcPr>
+          <w:p>
+            <w:r>
+              <w:t>Title</w:t>
+            </w:r>
+          </w:p>
+        </w:tc>
+        <w:tc>
+          <w:tcPr>
+            <w:tcW w:w="4753" w:type="dxa"/>
+          </w:tcPr>
+          <w:p>
+            <w:r>
+              <w:t>Create User endpoint accepts request with missing email</w:t>
+            </w:r>
+          </w:p>
+        </w:tc>
+      </w:tr>
+      <w:tr>
+        <w:tc>
+          <w:tcPr>
+            <w:tcW w:w="4103" w:type="dxa"/>
+          </w:tcPr>
+          <w:p>
+            <w:r>
+              <w:t>Description</w:t>
+            </w:r>
+          </w:p>
+        </w:tc>
+        <w:tc>
+          <w:tcPr>
+            <w:tcW w:w="4753" w:type="dxa"/>
+          </w:tcPr>
+          <w:p>
+            <w:r>
+              <w:t>T</w:t>
+            </w:r>
+            <w:r>
+              <w:t>he API accepts user creation without a password, responding with 200 OK instead of rejecting the request with an appropriate error status (400 or 401).</w:t>
+            </w:r>
+          </w:p>
+        </w:tc>
+      </w:tr>
+      <w:tr>
+        <w:tc>
+          <w:tcPr>
+            <w:tcW w:w="4103" w:type="dxa"/>
+          </w:tcPr>
+          <w:p>
+            <w:r>
+              <w:t xml:space="preserve">Test Data </w:t>
+            </w:r>
+          </w:p>
+        </w:tc>
+        <w:tc>
+          <w:tcPr>
+            <w:tcW w:w="4753" w:type="dxa"/>
+          </w:tcPr>
+          <w:p>
+            <w:r>
+              <w:t xml:space="preserve">  </w:t>
+            </w:r>
+            <w:proofErr w:type="gramStart"/>
+            <w:r>
+              <w:t>user: {</w:t>
+            </w:r>
+            <w:proofErr w:type="gramEnd"/>
+          </w:p>
+          <w:p>
+            <w:r>
+              <w:t>    email: `test</w:t>
+            </w:r>
+            <w:r>
+              <w:t>12</w:t>
+            </w:r>
+            <w:r>
+              <w:t>@mail.com`,</w:t>
+            </w:r>
+          </w:p>
+          <w:p>
+            <w:r>
+              <w:t>  }</w:t>
+            </w:r>
+          </w:p>
+          <w:p/>
+        </w:tc>
+      </w:tr>
+      <w:tr>
+        <w:tc>
+          <w:tcPr>
+            <w:tcW w:w="4103" w:type="dxa"/>
+          </w:tcPr>
+          <w:p>
+            <w:r>
+              <w:t>Steps to Reproduce</w:t>
+            </w:r>
+          </w:p>
+        </w:tc>
+        <w:tc>
+          <w:tcPr>
+            <w:tcW w:w="4753" w:type="dxa"/>
+          </w:tcPr>
+          <w:p>
+            <w:r>
+              <w:t>1-</w:t>
+            </w:r>
+            <w:r>
+              <w:t xml:space="preserve"> Use the </w:t>
+            </w:r>
+            <w:r>
+              <w:t>Create user</w:t>
+            </w:r>
+            <w:r>
+              <w:t xml:space="preserve"> API</w:t>
+            </w:r>
+            <w:r>
+              <w:t xml:space="preserve"> POST</w:t>
+            </w:r>
+            <w:r>
+              <w:t xml:space="preserve"> </w:t>
+            </w:r>
+            <w:r>
+              <w:t>(</w:t>
+            </w:r>
+            <w:r>
+              <w:t>/</w:t>
+            </w:r>
+            <w:proofErr w:type="spellStart"/>
+            <w:r>
+              <w:t>api</w:t>
+            </w:r>
+            <w:proofErr w:type="spellEnd"/>
+            <w:r>
+              <w:t>/v1/users</w:t>
+            </w:r>
+            <w:r>
+              <w:t>)</w:t>
+            </w:r>
+          </w:p>
+          <w:p>
+            <w:r>
+              <w:t>2. Omit the password</w:t>
+            </w:r>
+            <w:r>
+              <w:t xml:space="preserve"> </w:t>
+            </w:r>
+            <w:r>
+              <w:t xml:space="preserve">field </w:t>
+            </w:r>
+            <w:r>
+              <w:br/>
+              <w:t>3. Include only a valid email field</w:t>
+            </w:r>
+          </w:p>
+        </w:tc>
+      </w:tr>
+      <w:tr>
+        <w:tc>
+          <w:tcPr>
+            <w:tcW w:w="4103" w:type="dxa"/>
+          </w:tcPr>
+          <w:p>
+            <w:r>
+              <w:t>Expected Result</w:t>
+            </w:r>
+          </w:p>
+        </w:tc>
+        <w:tc>
+          <w:tcPr>
+            <w:tcW w:w="4753" w:type="dxa"/>
+          </w:tcPr>
+          <w:p>
+            <w:r>
+              <w:t xml:space="preserve">API should respond with HTTP 400 Bad Request </w:t>
+            </w:r>
+            <w:r>
+              <w:t xml:space="preserve">or 401 non auth </w:t>
+            </w:r>
+            <w:r>
+              <w:t xml:space="preserve">indicating missing </w:t>
+            </w:r>
+            <w:r>
+              <w:t>password</w:t>
+            </w:r>
+          </w:p>
+        </w:tc>
+      </w:tr>
+      <w:tr>
+        <w:tc>
+          <w:tcPr>
+            <w:tcW w:w="4103" w:type="dxa"/>
+          </w:tcPr>
+          <w:p>
+            <w:r>
+              <w:t>Actual Result</w:t>
+            </w:r>
+          </w:p>
+        </w:tc>
+        <w:tc>
+          <w:tcPr>
+            <w:tcW w:w="4753" w:type="dxa"/>
+          </w:tcPr>
+          <w:p>
+            <w:r>
+              <w:t>API responds with HTTP 200 OK, indicating successful registration</w:t>
+            </w:r>
+          </w:p>
+        </w:tc>
+      </w:tr>
+      <w:tr>
+        <w:tc>
+          <w:tcPr>
+            <w:tcW w:w="4103" w:type="dxa"/>
+          </w:tcPr>
+          <w:p>
+            <w:r>
+              <w:lastRenderedPageBreak/>
+              <w:t>Severity</w:t>
+            </w:r>
+          </w:p>
+        </w:tc>
+        <w:tc>
+          <w:tcPr>
+            <w:tcW w:w="4753" w:type="dxa"/>
+          </w:tcPr>
+          <w:p>
+            <w:pPr>
+              <w:tabs>
+                <w:tab w:val="center" w:pos="2268"/>
+              </w:tabs>
+            </w:pPr>
+            <w:r>
+              <w:t>high</w:t>
+            </w:r>
+          </w:p>
+        </w:tc>
+      </w:tr>
+      <w:tr>
+        <w:tc>
+          <w:tcPr>
+            <w:tcW w:w="4103" w:type="dxa"/>
+          </w:tcPr>
+          <w:p>
+            <w:r>
+              <w:t>Priority</w:t>
+            </w:r>
+          </w:p>
+        </w:tc>
+        <w:tc>
+          <w:tcPr>
+            <w:tcW w:w="4753" w:type="dxa"/>
+          </w:tcPr>
+          <w:p/>
+        </w:tc>
+      </w:tr>
+      <w:tr>
+        <w:tc>
+          <w:tcPr>
+            <w:tcW w:w="4103" w:type="dxa"/>
+          </w:tcPr>
+          <w:p>
+            <w:r>
+              <w:t>Status</w:t>
+            </w:r>
+          </w:p>
+        </w:tc>
+        <w:tc>
+          <w:tcPr>
+            <w:tcW w:w="4753" w:type="dxa"/>
+          </w:tcPr>
+          <w:p>
+            <w:r>
+              <w:t xml:space="preserve">New   </w:t>
+            </w:r>
+          </w:p>
+        </w:tc>
+      </w:tr>
+      <w:tr>
+        <w:tc>
+          <w:tcPr>
+            <w:tcW w:w="4103" w:type="dxa"/>
+          </w:tcPr>
+          <w:p>
+            <w:r>
+              <w:t>Reported By</w:t>
+            </w:r>
+          </w:p>
+        </w:tc>
+        <w:tc>
+          <w:tcPr>
+            <w:tcW w:w="4753" w:type="dxa"/>
+          </w:tcPr>
+          <w:p>
+            <w:r>
+              <w:t>Sara Hossny</w:t>
+            </w:r>
+          </w:p>
+        </w:tc>
+      </w:tr>
+      <w:tr>
+        <w:tc>
+          <w:tcPr>
+            <w:tcW w:w="4103" w:type="dxa"/>
+          </w:tcPr>
+          <w:p>
+            <w:r>
+              <w:t>Date Reported</w:t>
+            </w:r>
+          </w:p>
+        </w:tc>
+        <w:tc>
+          <w:tcPr>
+            <w:tcW w:w="4753" w:type="dxa"/>
+          </w:tcPr>
+          <w:p>
+            <w:r>
+              <w:t>6/6/2025</w:t>
+            </w:r>
+          </w:p>
+        </w:tc>
+      </w:tr>
+      <w:tr>
+        <w:tc>
+          <w:tcPr>
+            <w:tcW w:w="4103" w:type="dxa"/>
+          </w:tcPr>
+          <w:p>
+            <w:r>
+              <w:t>Environment</w:t>
+            </w:r>
+          </w:p>
+        </w:tc>
+        <w:tc>
+          <w:tcPr>
+            <w:tcW w:w="4753" w:type="dxa"/>
+          </w:tcPr>
+          <w:p>
+            <w:r>
+              <w:t xml:space="preserve">OS: Linux     </w:t>
+            </w:r>
+            <w:r>
+              <w:t>BASE_URL: http://localhost:8080</w:t>
+            </w:r>
+          </w:p>
+        </w:tc>
+      </w:tr>
+    </w:tbl>
+    <w:p/>
+    <w:tbl>
+      <w:tblPr>
+        <w:tblStyle w:val="TableGrid"/>
+        <w:tblW w:w="0" w:type="auto"/>
+        <w:tblLook w:val="04A0" w:firstRow="1" w:lastRow="0" w:firstColumn="1" w:lastColumn="0" w:noHBand="0" w:noVBand="1"/>
+      </w:tblPr>
+      <w:tblGrid>
+        <w:gridCol w:w="4103"/>
+        <w:gridCol w:w="4753"/>
+      </w:tblGrid>
+      <w:tr>
+        <w:tc>
+          <w:tcPr>
+            <w:tcW w:w="4103" w:type="dxa"/>
+          </w:tcPr>
+          <w:p>
+            <w:r>
+              <w:t>Field</w:t>
+            </w:r>
+          </w:p>
+        </w:tc>
+        <w:tc>
+          <w:tcPr>
+            <w:tcW w:w="4753" w:type="dxa"/>
+          </w:tcPr>
+          <w:p>
+            <w:r>
+              <w:t>Details</w:t>
+            </w:r>
+          </w:p>
+        </w:tc>
+      </w:tr>
+      <w:tr>
+        <w:tc>
+          <w:tcPr>
+            <w:tcW w:w="4103" w:type="dxa"/>
+          </w:tcPr>
+          <w:p>
+            <w:r>
+              <w:t>Bug ID</w:t>
+            </w:r>
+          </w:p>
+        </w:tc>
+        <w:tc>
+          <w:tcPr>
+            <w:tcW w:w="4753" w:type="dxa"/>
+          </w:tcPr>
+          <w:p>
+            <w:r>
+              <w:t>API-BUG-00</w:t>
+            </w:r>
+            <w:r>
+              <w:t>6</w:t>
+            </w:r>
+          </w:p>
+        </w:tc>
+      </w:tr>
+      <w:tr>
+        <w:tc>
+          <w:tcPr>
+            <w:tcW w:w="4103" w:type="dxa"/>
+          </w:tcPr>
+          <w:p>
+            <w:r>
+              <w:t>Title</w:t>
+            </w:r>
+          </w:p>
+        </w:tc>
+        <w:tc>
+          <w:tcPr>
+            <w:tcW w:w="4753" w:type="dxa"/>
+          </w:tcPr>
+          <w:p>
+            <w:r>
+              <w:t>Create User with empty body returns 401 instead of 400</w:t>
+            </w:r>
+          </w:p>
+        </w:tc>
+      </w:tr>
+      <w:tr>
+        <w:tc>
+          <w:tcPr>
+            <w:tcW w:w="4103" w:type="dxa"/>
+          </w:tcPr>
+          <w:p>
+            <w:r>
+              <w:t>Description</w:t>
+            </w:r>
+          </w:p>
+        </w:tc>
+        <w:tc>
+          <w:tcPr>
+            <w:tcW w:w="4753" w:type="dxa"/>
+          </w:tcPr>
+          <w:p>
+            <w:r>
+              <w:t>The POST /</w:t>
+            </w:r>
+            <w:proofErr w:type="spellStart"/>
+            <w:r>
+              <w:t>api</w:t>
+            </w:r>
+            <w:proofErr w:type="spellEnd"/>
+            <w:r>
+              <w:t>/v1/users endpoint returns a 401 Unauthorized status when the request body is empty. It should return 400 Bad Request to indicate missing required fields</w:t>
+            </w:r>
+            <w:r>
+              <w:t>.</w:t>
+            </w:r>
+          </w:p>
+        </w:tc>
+      </w:tr>
+      <w:tr>
+        <w:tc>
+          <w:tcPr>
+            <w:tcW w:w="4103" w:type="dxa"/>
+          </w:tcPr>
+          <w:p>
+            <w:r>
+              <w:t xml:space="preserve">Test Data </w:t>
+            </w:r>
+          </w:p>
+        </w:tc>
+        <w:tc>
+          <w:tcPr>
+            <w:tcW w:w="4753" w:type="dxa"/>
+          </w:tcPr>
+          <w:p>
+            <w:r>
+              <w:t> </w:t>
+            </w:r>
+          </w:p>
+        </w:tc>
+      </w:tr>
+      <w:tr>
+        <w:tc>
+          <w:tcPr>
+            <w:tcW w:w="4103" w:type="dxa"/>
+          </w:tcPr>
+          <w:p>
+            <w:r>
+              <w:t>Steps to Reproduce</w:t>
+            </w:r>
+          </w:p>
+        </w:tc>
+        <w:tc>
+          <w:tcPr>
+            <w:tcW w:w="4753" w:type="dxa"/>
+          </w:tcPr>
+          <w:p>
+            <w:r>
+              <w:t>1. Send a POST request to /</w:t>
+            </w:r>
+            <w:proofErr w:type="spellStart"/>
+            <w:r>
+              <w:t>api</w:t>
+            </w:r>
+            <w:proofErr w:type="spellEnd"/>
+            <w:r>
+              <w:t xml:space="preserve">/v1/users </w:t>
+            </w:r>
+            <w:r>
+              <w:br/>
+              <w:t xml:space="preserve">2. Do not include any body </w:t>
+            </w:r>
+            <w:proofErr w:type="gramStart"/>
+            <w:r>
+              <w:t>fields ({}</w:t>
+            </w:r>
+            <w:proofErr w:type="gramEnd"/>
+            <w:r>
+              <w:t>)</w:t>
+            </w:r>
+          </w:p>
+        </w:tc>
+      </w:tr>
+      <w:tr>
+        <w:tc>
+          <w:tcPr>
+            <w:tcW w:w="4103" w:type="dxa"/>
+          </w:tcPr>
+          <w:p>
+            <w:r>
+              <w:t>Expected Result</w:t>
+            </w:r>
+          </w:p>
+        </w:tc>
+        <w:tc>
+          <w:tcPr>
+            <w:tcW w:w="4753" w:type="dxa"/>
+          </w:tcPr>
+          <w:p>
+            <w:r>
+              <w:t>API should respond with HTTP 400 Bad Request indicating missing email</w:t>
+            </w:r>
+          </w:p>
+        </w:tc>
+      </w:tr>
+      <w:tr>
+        <w:tc>
+          <w:tcPr>
+            <w:tcW w:w="4103" w:type="dxa"/>
+          </w:tcPr>
+          <w:p>
+            <w:r>
+              <w:t>Actual Result</w:t>
+            </w:r>
+          </w:p>
+        </w:tc>
+        <w:tc>
+          <w:tcPr>
+            <w:tcW w:w="4753" w:type="dxa"/>
+          </w:tcPr>
+          <w:p>
+            <w:r>
+              <w:t>API returns 401 Unauthorized</w:t>
+            </w:r>
+          </w:p>
+        </w:tc>
+      </w:tr>
+      <w:tr>
+        <w:tc>
+          <w:tcPr>
+            <w:tcW w:w="4103" w:type="dxa"/>
+          </w:tcPr>
+          <w:p>
+            <w:r>
+              <w:t>Severity</w:t>
+            </w:r>
+          </w:p>
+        </w:tc>
+        <w:tc>
+          <w:tcPr>
+            <w:tcW w:w="4753" w:type="dxa"/>
+          </w:tcPr>
+          <w:p>
+            <w:pPr>
+              <w:tabs>
+                <w:tab w:val="center" w:pos="2268"/>
+              </w:tabs>
+            </w:pPr>
+            <w:r>
+              <w:t>medium</w:t>
+            </w:r>
+          </w:p>
+        </w:tc>
+      </w:tr>
+      <w:tr>
+        <w:tc>
+          <w:tcPr>
+            <w:tcW w:w="4103" w:type="dxa"/>
+          </w:tcPr>
+          <w:p>
+            <w:r>
+              <w:t>Priority</w:t>
+            </w:r>
+          </w:p>
+        </w:tc>
+        <w:tc>
+          <w:tcPr>
+            <w:tcW w:w="4753" w:type="dxa"/>
+          </w:tcPr>
+          <w:p/>
+        </w:tc>
+      </w:tr>
+      <w:tr>
+        <w:tc>
+          <w:tcPr>
+            <w:tcW w:w="4103" w:type="dxa"/>
+          </w:tcPr>
+          <w:p>
+            <w:r>
+              <w:t>Status</w:t>
+            </w:r>
+          </w:p>
+        </w:tc>
+        <w:tc>
+          <w:tcPr>
+            <w:tcW w:w="4753" w:type="dxa"/>
+          </w:tcPr>
+          <w:p>
+            <w:r>
+              <w:t xml:space="preserve">New   </w:t>
+            </w:r>
+          </w:p>
+        </w:tc>
+      </w:tr>
+      <w:tr>
+        <w:tc>
+          <w:tcPr>
+            <w:tcW w:w="4103" w:type="dxa"/>
+          </w:tcPr>
+          <w:p>
+            <w:r>
+              <w:t>Reported By</w:t>
+            </w:r>
+          </w:p>
+        </w:tc>
+        <w:tc>
+          <w:tcPr>
+            <w:tcW w:w="4753" w:type="dxa"/>
+          </w:tcPr>
+          <w:p>
+            <w:r>
+              <w:t>Sara Hossny</w:t>
+            </w:r>
+          </w:p>
+        </w:tc>
+      </w:tr>
+      <w:tr>
+        <w:tc>
+          <w:tcPr>
+            <w:tcW w:w="4103" w:type="dxa"/>
+          </w:tcPr>
+          <w:p>
+            <w:r>
+              <w:t>Date Reported</w:t>
+            </w:r>
+          </w:p>
+        </w:tc>
+        <w:tc>
+          <w:tcPr>
+            <w:tcW w:w="4753" w:type="dxa"/>
+          </w:tcPr>
+          <w:p>
+            <w:r>
+              <w:t>6/6/2025</w:t>
+            </w:r>
+          </w:p>
+        </w:tc>
+      </w:tr>
+      <w:tr>
+        <w:tc>
+          <w:tcPr>
+            <w:tcW w:w="4103" w:type="dxa"/>
+          </w:tcPr>
+          <w:p>
+            <w:r>
+              <w:t>Environment</w:t>
+            </w:r>
+          </w:p>
+        </w:tc>
+        <w:tc>
+          <w:tcPr>
+            <w:tcW w:w="4753" w:type="dxa"/>
+          </w:tcPr>
+          <w:p>
+            <w:r>
+              <w:t xml:space="preserve">OS: Linux     </w:t>
+            </w:r>
+            <w:r>
+              <w:t>BASE_URL: http://localhost:8080</w:t>
+            </w:r>
+          </w:p>
+        </w:tc>
+      </w:tr>
+    </w:tbl>
     <w:p/>
     <w:sectPr>
       <w:pgSz w:w="12240" w:h="15840"/>
@@ -1631,7 +2816,7 @@
   <w:style w:type="paragraph" w:default="1" w:styleId="Normal">
     <w:name w:val="Normal"/>
     <w:qFormat/>
-    <w:rsid w:val="00422253"/>
+    <w:rsid w:val="00A020A4"/>
     <w:pPr>
       <w:spacing w:after="200" w:line="276" w:lineRule="auto"/>
     </w:pPr>

</xml_diff>